<commit_message>
Se actualiza manual de git
</commit_message>
<xml_diff>
--- a/Manuales/GitHub.docx
+++ b/Manuales/GitHub.docx
@@ -224,7 +224,29 @@
           <w:szCs w:val="20"/>
           <w:lang w:eastAsia="es-MX"/>
         </w:rPr>
-        <w:t>echo "# prueba" &gt;&gt; README.md</w:t>
+        <w:t xml:space="preserve">echo "# </w:t>
+      </w:r>
+      <w:proofErr w:type="spellStart"/>
+      <w:r>
+        <w:rPr>
+          <w:rFonts w:ascii="Consolas" w:eastAsia="Times New Roman" w:hAnsi="Consolas" w:cs="Courier New"/>
+          <w:color w:val="24292E"/>
+          <w:sz w:val="20"/>
+          <w:szCs w:val="20"/>
+          <w:lang w:eastAsia="es-MX"/>
+        </w:rPr>
+        <w:t>trendit</w:t>
+      </w:r>
+      <w:proofErr w:type="spellEnd"/>
+      <w:r>
+        <w:rPr>
+          <w:rFonts w:ascii="Consolas" w:eastAsia="Times New Roman" w:hAnsi="Consolas" w:cs="Courier New"/>
+          <w:color w:val="24292E"/>
+          <w:sz w:val="20"/>
+          <w:szCs w:val="20"/>
+          <w:lang w:eastAsia="es-MX"/>
+        </w:rPr>
+        <w:t>" &gt;&gt; README.md</w:t>
       </w:r>
     </w:p>
     <w:p>
@@ -602,7 +624,27 @@
           <w:szCs w:val="20"/>
           <w:lang w:eastAsia="es-MX"/>
         </w:rPr>
-        <w:t xml:space="preserve"> https://github.com/chulorabo/prueba.git</w:t>
+        <w:t xml:space="preserve"> https://github.com/chulorabo/</w:t>
+      </w:r>
+      <w:r>
+        <w:rPr>
+          <w:rFonts w:ascii="Consolas" w:eastAsia="Times New Roman" w:hAnsi="Consolas" w:cs="Courier New"/>
+          <w:color w:val="24292E"/>
+          <w:sz w:val="20"/>
+          <w:szCs w:val="20"/>
+          <w:lang w:eastAsia="es-MX"/>
+        </w:rPr>
+        <w:t>trendit</w:t>
+      </w:r>
+      <w:r>
+        <w:rPr>
+          <w:rFonts w:ascii="Consolas" w:eastAsia="Times New Roman" w:hAnsi="Consolas" w:cs="Courier New"/>
+          <w:color w:val="24292E"/>
+          <w:sz w:val="20"/>
+          <w:szCs w:val="20"/>
+          <w:lang w:eastAsia="es-MX"/>
+        </w:rPr>
+        <w:t>.git</w:t>
       </w:r>
     </w:p>
     <w:p>
@@ -1082,7 +1124,27 @@
           <w:szCs w:val="20"/>
           <w:lang w:eastAsia="es-MX"/>
         </w:rPr>
-        <w:t xml:space="preserve"> https://github.com/chulorabo/prueba.git</w:t>
+        <w:t xml:space="preserve"> https://github.com/chulorabo/</w:t>
+      </w:r>
+      <w:r>
+        <w:rPr>
+          <w:rFonts w:ascii="Consolas" w:eastAsia="Times New Roman" w:hAnsi="Consolas" w:cs="Courier New"/>
+          <w:color w:val="24292E"/>
+          <w:sz w:val="20"/>
+          <w:szCs w:val="20"/>
+          <w:lang w:eastAsia="es-MX"/>
+        </w:rPr>
+        <w:t>trendit</w:t>
+      </w:r>
+      <w:r>
+        <w:rPr>
+          <w:rFonts w:ascii="Consolas" w:eastAsia="Times New Roman" w:hAnsi="Consolas" w:cs="Courier New"/>
+          <w:color w:val="24292E"/>
+          <w:sz w:val="20"/>
+          <w:szCs w:val="20"/>
+          <w:lang w:eastAsia="es-MX"/>
+        </w:rPr>
+        <w:t>.git</w:t>
       </w:r>
     </w:p>
     <w:p>
@@ -1265,12 +1327,177 @@
           <w:lang w:eastAsia="es-MX"/>
         </w:rPr>
       </w:pPr>
+      <w:proofErr w:type="spellStart"/>
+      <w:r>
+        <w:rPr>
+          <w:rFonts w:ascii="Consolas" w:eastAsia="Times New Roman" w:hAnsi="Consolas" w:cs="Courier New"/>
+          <w:color w:val="333333"/>
+          <w:sz w:val="20"/>
+          <w:szCs w:val="20"/>
+          <w:bdr w:val="none" w:sz="0" w:space="0" w:color="auto" w:frame="1"/>
+          <w:lang w:eastAsia="es-MX"/>
+        </w:rPr>
+        <w:t>git</w:t>
+      </w:r>
+      <w:proofErr w:type="spellEnd"/>
+      <w:r>
+        <w:rPr>
+          <w:rFonts w:ascii="Consolas" w:eastAsia="Times New Roman" w:hAnsi="Consolas" w:cs="Courier New"/>
+          <w:color w:val="333333"/>
+          <w:sz w:val="20"/>
+          <w:szCs w:val="20"/>
+          <w:bdr w:val="none" w:sz="0" w:space="0" w:color="auto" w:frame="1"/>
+          <w:lang w:eastAsia="es-MX"/>
+        </w:rPr>
+        <w:t xml:space="preserve"> clone </w:t>
+      </w:r>
+      <w:r>
+        <w:rPr>
+          <w:rFonts w:ascii="Consolas" w:eastAsia="Times New Roman" w:hAnsi="Consolas" w:cs="Courier New"/>
+          <w:color w:val="24292E"/>
+          <w:sz w:val="20"/>
+          <w:szCs w:val="20"/>
+          <w:lang w:eastAsia="es-MX"/>
+        </w:rPr>
+        <w:t>https://github.com/chulorabo/</w:t>
+      </w:r>
+      <w:r>
+        <w:rPr>
+          <w:rFonts w:ascii="Consolas" w:eastAsia="Times New Roman" w:hAnsi="Consolas" w:cs="Courier New"/>
+          <w:color w:val="24292E"/>
+          <w:sz w:val="20"/>
+          <w:szCs w:val="20"/>
+          <w:lang w:eastAsia="es-MX"/>
+        </w:rPr>
+        <w:t>trendit</w:t>
+      </w:r>
+      <w:r>
+        <w:rPr>
+          <w:rFonts w:ascii="Consolas" w:eastAsia="Times New Roman" w:hAnsi="Consolas" w:cs="Courier New"/>
+          <w:color w:val="24292E"/>
+          <w:sz w:val="20"/>
+          <w:szCs w:val="20"/>
+          <w:lang w:eastAsia="es-MX"/>
+        </w:rPr>
+        <w:t>.git</w:t>
+      </w:r>
+    </w:p>
+    <w:p>
+      <w:pPr>
+        <w:shd w:val="clear" w:color="auto" w:fill="FFFFFF"/>
+        <w:spacing w:before="60" w:after="75" w:line="240" w:lineRule="auto"/>
+        <w:ind w:left="720"/>
+        <w:rPr>
+          <w:rFonts w:ascii="Segoe UI" w:eastAsia="Times New Roman" w:hAnsi="Segoe UI" w:cs="Segoe UI"/>
+          <w:color w:val="24292E"/>
+          <w:sz w:val="24"/>
+          <w:szCs w:val="24"/>
+          <w:lang w:eastAsia="es-MX"/>
+        </w:rPr>
+      </w:pPr>
+    </w:p>
+    <w:p>
+      <w:pPr>
+        <w:rPr>
+          <w:rFonts w:ascii="Segoe UI" w:eastAsia="Times New Roman" w:hAnsi="Segoe UI" w:cs="Segoe UI"/>
+          <w:b/>
+          <w:bCs/>
+          <w:color w:val="24292E"/>
+          <w:sz w:val="30"/>
+          <w:szCs w:val="30"/>
+          <w:lang w:eastAsia="es-MX"/>
+        </w:rPr>
+      </w:pPr>
+      <w:r>
+        <w:rPr>
+          <w:rFonts w:ascii="Segoe UI" w:eastAsia="Times New Roman" w:hAnsi="Segoe UI" w:cs="Segoe UI"/>
+          <w:b/>
+          <w:bCs/>
+          <w:color w:val="24292E"/>
+          <w:sz w:val="30"/>
+          <w:szCs w:val="30"/>
+          <w:lang w:eastAsia="es-MX"/>
+        </w:rPr>
+        <w:t>Upload</w:t>
+      </w:r>
       <w:bookmarkStart w:id="0" w:name="_GoBack"/>
-      <w:proofErr w:type="spellStart"/>
-      <w:r>
+      <w:bookmarkEnd w:id="0"/>
+      <w:r>
+        <w:rPr>
+          <w:rFonts w:ascii="Segoe UI" w:eastAsia="Times New Roman" w:hAnsi="Segoe UI" w:cs="Segoe UI"/>
+          <w:b/>
+          <w:bCs/>
+          <w:color w:val="24292E"/>
+          <w:sz w:val="30"/>
+          <w:szCs w:val="30"/>
+          <w:lang w:eastAsia="es-MX"/>
+        </w:rPr>
+        <w:t xml:space="preserve"> </w:t>
+      </w:r>
+      <w:proofErr w:type="spellStart"/>
+      <w:r>
+        <w:rPr>
+          <w:rFonts w:ascii="Segoe UI" w:eastAsia="Times New Roman" w:hAnsi="Segoe UI" w:cs="Segoe UI"/>
+          <w:b/>
+          <w:bCs/>
+          <w:color w:val="24292E"/>
+          <w:sz w:val="30"/>
+          <w:szCs w:val="30"/>
+          <w:lang w:eastAsia="es-MX"/>
+        </w:rPr>
+        <w:t>repository</w:t>
+      </w:r>
+      <w:proofErr w:type="spellEnd"/>
+      <w:r>
+        <w:rPr>
+          <w:rFonts w:ascii="Segoe UI" w:eastAsia="Times New Roman" w:hAnsi="Segoe UI" w:cs="Segoe UI"/>
+          <w:b/>
+          <w:bCs/>
+          <w:color w:val="24292E"/>
+          <w:sz w:val="30"/>
+          <w:szCs w:val="30"/>
+          <w:lang w:eastAsia="es-MX"/>
+        </w:rPr>
+        <w:t xml:space="preserve"> Local</w:t>
+      </w:r>
+    </w:p>
+    <w:p>
+      <w:pPr>
+        <w:shd w:val="clear" w:color="auto" w:fill="F7F7F7"/>
+        <w:tabs>
+          <w:tab w:val="left" w:pos="916"/>
+          <w:tab w:val="left" w:pos="1832"/>
+          <w:tab w:val="left" w:pos="2748"/>
+          <w:tab w:val="left" w:pos="3664"/>
+          <w:tab w:val="left" w:pos="4580"/>
+          <w:tab w:val="left" w:pos="5496"/>
+          <w:tab w:val="left" w:pos="6412"/>
+          <w:tab w:val="left" w:pos="7328"/>
+          <w:tab w:val="left" w:pos="8244"/>
+          <w:tab w:val="left" w:pos="9160"/>
+          <w:tab w:val="left" w:pos="10076"/>
+          <w:tab w:val="left" w:pos="10992"/>
+          <w:tab w:val="left" w:pos="11908"/>
+          <w:tab w:val="left" w:pos="12824"/>
+          <w:tab w:val="left" w:pos="13740"/>
+          <w:tab w:val="left" w:pos="14656"/>
+        </w:tabs>
+        <w:spacing w:after="0" w:line="240" w:lineRule="auto"/>
         <w:rPr>
           <w:rFonts w:ascii="Consolas" w:eastAsia="Times New Roman" w:hAnsi="Consolas" w:cs="Courier New"/>
           <w:color w:val="333333"/>
+          <w:spacing w:val="3"/>
+          <w:sz w:val="24"/>
+          <w:szCs w:val="24"/>
+          <w:lang w:eastAsia="es-MX"/>
+        </w:rPr>
+      </w:pPr>
+      <w:proofErr w:type="spellStart"/>
+      <w:r>
+        <w:rPr>
+          <w:rFonts w:ascii="Consolas" w:eastAsia="Times New Roman" w:hAnsi="Consolas" w:cs="Courier New"/>
+          <w:color w:val="333333"/>
+          <w:spacing w:val="3"/>
           <w:sz w:val="20"/>
           <w:szCs w:val="20"/>
           <w:bdr w:val="none" w:sz="0" w:space="0" w:color="auto" w:frame="1"/>
@@ -1283,25 +1510,240 @@
         <w:rPr>
           <w:rFonts w:ascii="Consolas" w:eastAsia="Times New Roman" w:hAnsi="Consolas" w:cs="Courier New"/>
           <w:color w:val="333333"/>
+          <w:spacing w:val="3"/>
           <w:sz w:val="20"/>
           <w:szCs w:val="20"/>
           <w:bdr w:val="none" w:sz="0" w:space="0" w:color="auto" w:frame="1"/>
           <w:lang w:eastAsia="es-MX"/>
         </w:rPr>
-        <w:t xml:space="preserve"> clone </w:t>
-      </w:r>
-      <w:r>
-        <w:rPr>
-          <w:rFonts w:ascii="Consolas" w:eastAsia="Times New Roman" w:hAnsi="Consolas" w:cs="Courier New"/>
-          <w:color w:val="24292E"/>
-          <w:sz w:val="20"/>
-          <w:szCs w:val="20"/>
-          <w:lang w:eastAsia="es-MX"/>
-        </w:rPr>
-        <w:t>https://github.com/chulorabo/prueba.git</w:t>
-      </w:r>
+        <w:t xml:space="preserve"> </w:t>
+      </w:r>
+      <w:proofErr w:type="spellStart"/>
+      <w:r>
+        <w:rPr>
+          <w:rFonts w:ascii="Consolas" w:eastAsia="Times New Roman" w:hAnsi="Consolas" w:cs="Courier New"/>
+          <w:color w:val="333333"/>
+          <w:spacing w:val="3"/>
+          <w:sz w:val="20"/>
+          <w:szCs w:val="20"/>
+          <w:bdr w:val="none" w:sz="0" w:space="0" w:color="auto" w:frame="1"/>
+          <w:lang w:eastAsia="es-MX"/>
+        </w:rPr>
+        <w:t>push</w:t>
+      </w:r>
+      <w:proofErr w:type="spellEnd"/>
+      <w:r>
+        <w:rPr>
+          <w:rFonts w:ascii="Consolas" w:eastAsia="Times New Roman" w:hAnsi="Consolas" w:cs="Courier New"/>
+          <w:color w:val="333333"/>
+          <w:spacing w:val="3"/>
+          <w:sz w:val="20"/>
+          <w:szCs w:val="20"/>
+          <w:bdr w:val="none" w:sz="0" w:space="0" w:color="auto" w:frame="1"/>
+          <w:lang w:eastAsia="es-MX"/>
+        </w:rPr>
+        <w:t xml:space="preserve"> </w:t>
+      </w:r>
+      <w:r>
+        <w:rPr>
+          <w:rFonts w:ascii="Consolas" w:eastAsia="Times New Roman" w:hAnsi="Consolas" w:cs="Courier New"/>
+          <w:color w:val="333333"/>
+          <w:spacing w:val="3"/>
+          <w:sz w:val="20"/>
+          <w:szCs w:val="20"/>
+          <w:bdr w:val="none" w:sz="0" w:space="0" w:color="auto" w:frame="1"/>
+          <w:lang w:eastAsia="es-MX"/>
+        </w:rPr>
+        <w:t xml:space="preserve">-u </w:t>
+      </w:r>
+      <w:proofErr w:type="spellStart"/>
+      <w:r>
+        <w:rPr>
+          <w:rFonts w:ascii="Consolas" w:eastAsia="Times New Roman" w:hAnsi="Consolas" w:cs="Courier New"/>
+          <w:color w:val="333333"/>
+          <w:spacing w:val="3"/>
+          <w:sz w:val="20"/>
+          <w:szCs w:val="20"/>
+          <w:bdr w:val="none" w:sz="0" w:space="0" w:color="auto" w:frame="1"/>
+          <w:lang w:eastAsia="es-MX"/>
+        </w:rPr>
+        <w:t>origin</w:t>
+      </w:r>
+      <w:proofErr w:type="spellEnd"/>
+      <w:r>
+        <w:rPr>
+          <w:rFonts w:ascii="Consolas" w:eastAsia="Times New Roman" w:hAnsi="Consolas" w:cs="Courier New"/>
+          <w:color w:val="333333"/>
+          <w:spacing w:val="3"/>
+          <w:sz w:val="20"/>
+          <w:szCs w:val="20"/>
+          <w:bdr w:val="none" w:sz="0" w:space="0" w:color="auto" w:frame="1"/>
+          <w:lang w:eastAsia="es-MX"/>
+        </w:rPr>
+        <w:t xml:space="preserve"> </w:t>
+      </w:r>
+      <w:proofErr w:type="gramStart"/>
+      <w:r>
+        <w:rPr>
+          <w:rFonts w:ascii="Consolas" w:eastAsia="Times New Roman" w:hAnsi="Consolas" w:cs="Courier New"/>
+          <w:color w:val="333333"/>
+          <w:spacing w:val="3"/>
+          <w:sz w:val="20"/>
+          <w:szCs w:val="20"/>
+          <w:bdr w:val="none" w:sz="0" w:space="0" w:color="auto" w:frame="1"/>
+          <w:lang w:eastAsia="es-MX"/>
+        </w:rPr>
+        <w:t>master</w:t>
+      </w:r>
+      <w:proofErr w:type="gramEnd"/>
     </w:p>
-    <w:bookmarkEnd w:id="0"/>
+    <w:p>
+      <w:pPr>
+        <w:shd w:val="clear" w:color="auto" w:fill="FFFFFF"/>
+        <w:spacing w:before="60" w:after="75" w:line="240" w:lineRule="auto"/>
+        <w:ind w:left="720"/>
+        <w:rPr>
+          <w:rFonts w:ascii="Segoe UI" w:eastAsia="Times New Roman" w:hAnsi="Segoe UI" w:cs="Segoe UI"/>
+          <w:color w:val="24292E"/>
+          <w:sz w:val="24"/>
+          <w:szCs w:val="24"/>
+          <w:lang w:eastAsia="es-MX"/>
+        </w:rPr>
+      </w:pPr>
+    </w:p>
+    <w:p>
+      <w:pPr>
+        <w:rPr>
+          <w:rFonts w:ascii="Segoe UI" w:eastAsia="Times New Roman" w:hAnsi="Segoe UI" w:cs="Segoe UI"/>
+          <w:b/>
+          <w:bCs/>
+          <w:color w:val="24292E"/>
+          <w:sz w:val="30"/>
+          <w:szCs w:val="30"/>
+          <w:lang w:eastAsia="es-MX"/>
+        </w:rPr>
+      </w:pPr>
+      <w:proofErr w:type="spellStart"/>
+      <w:r>
+        <w:rPr>
+          <w:rFonts w:ascii="Segoe UI" w:eastAsia="Times New Roman" w:hAnsi="Segoe UI" w:cs="Segoe UI"/>
+          <w:b/>
+          <w:bCs/>
+          <w:color w:val="24292E"/>
+          <w:sz w:val="30"/>
+          <w:szCs w:val="30"/>
+          <w:lang w:eastAsia="es-MX"/>
+        </w:rPr>
+        <w:t>Download</w:t>
+      </w:r>
+      <w:proofErr w:type="spellEnd"/>
+      <w:r>
+        <w:rPr>
+          <w:rFonts w:ascii="Segoe UI" w:eastAsia="Times New Roman" w:hAnsi="Segoe UI" w:cs="Segoe UI"/>
+          <w:b/>
+          <w:bCs/>
+          <w:color w:val="24292E"/>
+          <w:sz w:val="30"/>
+          <w:szCs w:val="30"/>
+          <w:lang w:eastAsia="es-MX"/>
+        </w:rPr>
+        <w:t xml:space="preserve"> </w:t>
+      </w:r>
+      <w:proofErr w:type="spellStart"/>
+      <w:r>
+        <w:rPr>
+          <w:rFonts w:ascii="Segoe UI" w:eastAsia="Times New Roman" w:hAnsi="Segoe UI" w:cs="Segoe UI"/>
+          <w:b/>
+          <w:bCs/>
+          <w:color w:val="24292E"/>
+          <w:sz w:val="30"/>
+          <w:szCs w:val="30"/>
+          <w:lang w:eastAsia="es-MX"/>
+        </w:rPr>
+        <w:t>repository</w:t>
+      </w:r>
+      <w:proofErr w:type="spellEnd"/>
+      <w:r>
+        <w:rPr>
+          <w:rFonts w:ascii="Segoe UI" w:eastAsia="Times New Roman" w:hAnsi="Segoe UI" w:cs="Segoe UI"/>
+          <w:b/>
+          <w:bCs/>
+          <w:color w:val="24292E"/>
+          <w:sz w:val="30"/>
+          <w:szCs w:val="30"/>
+          <w:lang w:eastAsia="es-MX"/>
+        </w:rPr>
+        <w:t xml:space="preserve"> Local</w:t>
+      </w:r>
+    </w:p>
+    <w:p>
+      <w:pPr>
+        <w:shd w:val="clear" w:color="auto" w:fill="F6F8FA"/>
+        <w:tabs>
+          <w:tab w:val="left" w:pos="916"/>
+          <w:tab w:val="left" w:pos="1832"/>
+          <w:tab w:val="left" w:pos="2748"/>
+          <w:tab w:val="left" w:pos="3664"/>
+          <w:tab w:val="left" w:pos="4580"/>
+          <w:tab w:val="left" w:pos="5496"/>
+          <w:tab w:val="left" w:pos="6412"/>
+          <w:tab w:val="left" w:pos="7328"/>
+          <w:tab w:val="left" w:pos="8244"/>
+          <w:tab w:val="left" w:pos="9160"/>
+          <w:tab w:val="left" w:pos="10076"/>
+          <w:tab w:val="left" w:pos="10992"/>
+          <w:tab w:val="left" w:pos="11908"/>
+          <w:tab w:val="left" w:pos="12824"/>
+          <w:tab w:val="left" w:pos="13740"/>
+          <w:tab w:val="left" w:pos="14656"/>
+        </w:tabs>
+        <w:spacing w:after="0" w:line="240" w:lineRule="auto"/>
+        <w:rPr>
+          <w:rFonts w:ascii="Consolas" w:eastAsia="Times New Roman" w:hAnsi="Consolas" w:cs="Courier New"/>
+          <w:color w:val="24292E"/>
+          <w:sz w:val="20"/>
+          <w:szCs w:val="20"/>
+          <w:lang w:eastAsia="es-MX"/>
+        </w:rPr>
+      </w:pPr>
+      <w:proofErr w:type="spellStart"/>
+      <w:r>
+        <w:rPr>
+          <w:rFonts w:ascii="Consolas" w:eastAsia="Times New Roman" w:hAnsi="Consolas" w:cs="Courier New"/>
+          <w:color w:val="333333"/>
+          <w:sz w:val="20"/>
+          <w:szCs w:val="20"/>
+          <w:bdr w:val="none" w:sz="0" w:space="0" w:color="auto" w:frame="1"/>
+          <w:lang w:eastAsia="es-MX"/>
+        </w:rPr>
+        <w:t>git</w:t>
+      </w:r>
+      <w:proofErr w:type="spellEnd"/>
+      <w:r>
+        <w:rPr>
+          <w:rFonts w:ascii="Consolas" w:eastAsia="Times New Roman" w:hAnsi="Consolas" w:cs="Courier New"/>
+          <w:color w:val="333333"/>
+          <w:sz w:val="20"/>
+          <w:szCs w:val="20"/>
+          <w:bdr w:val="none" w:sz="0" w:space="0" w:color="auto" w:frame="1"/>
+          <w:lang w:eastAsia="es-MX"/>
+        </w:rPr>
+        <w:t xml:space="preserve"> </w:t>
+      </w:r>
+      <w:proofErr w:type="spellStart"/>
+      <w:r>
+        <w:rPr>
+          <w:rFonts w:ascii="Consolas" w:eastAsia="Times New Roman" w:hAnsi="Consolas" w:cs="Courier New"/>
+          <w:color w:val="333333"/>
+          <w:sz w:val="20"/>
+          <w:szCs w:val="20"/>
+          <w:bdr w:val="none" w:sz="0" w:space="0" w:color="auto" w:frame="1"/>
+          <w:lang w:eastAsia="es-MX"/>
+        </w:rPr>
+        <w:t>pull</w:t>
+      </w:r>
+      <w:proofErr w:type="spellEnd"/>
+    </w:p>
     <w:p>
       <w:pPr>
         <w:shd w:val="clear" w:color="auto" w:fill="FFFFFF"/>

</xml_diff>